<commit_message>
Efficient checking for TMs added
</commit_message>
<xml_diff>
--- a/System Design.docx
+++ b/System Design.docx
@@ -10,8 +10,53 @@
           <w:numId w:val="4"/>
         </w:numPr>
       </w:pPr>
-      <w:bookmarkStart w:id="0" w:name="_GoBack"/>
-      <w:bookmarkEnd w:id="0"/>
+      <w:r>
+        <w:t>Assumptions/Constraints</w:t>
+      </w:r>
+    </w:p>
+    <w:p>
+      <w:pPr>
+        <w:ind w:left="720"/>
+      </w:pPr>
+      <w:r>
+        <w:t>For this program to work properly, certain assumptions must be true and certain constraints must be met.</w:t>
+      </w:r>
+    </w:p>
+    <w:p>
+      <w:pPr>
+        <w:ind w:left="720"/>
+      </w:pPr>
+      <w:r>
+        <w:t xml:space="preserve">1. No two messages can be sent at the exact same time to the exact same contact. This assumption is reasonable because the sent timestamps for texts are accurate to the second. I do not believe it is possible to send two separate text messages to the exact same contact at </w:t>
+      </w:r>
+      <w:proofErr w:type="gramStart"/>
+      <w:r>
+        <w:t>exactly the same</w:t>
+      </w:r>
+      <w:proofErr w:type="gramEnd"/>
+      <w:r>
+        <w:t xml:space="preserve"> time. (Group texts, however, are sent out to different contacts at </w:t>
+      </w:r>
+      <w:proofErr w:type="gramStart"/>
+      <w:r>
+        <w:t>exactly the same</w:t>
+      </w:r>
+      <w:proofErr w:type="gramEnd"/>
+      <w:r>
+        <w:t xml:space="preserve"> time.) </w:t>
+      </w:r>
+      <w:r>
+        <w:tab/>
+      </w:r>
+    </w:p>
+    <w:p>
+      <w:pPr>
+        <w:pStyle w:val="Heading1"/>
+        <w:numPr>
+          <w:ilvl w:val="0"/>
+          <w:numId w:val="4"/>
+        </w:numPr>
+      </w:pPr>
       <w:r>
         <w:t>Database Design</w:t>
       </w:r>
@@ -179,7 +224,10 @@
       </w:r>
       <w:proofErr w:type="spellStart"/>
       <w:r>
-        <w:t>msg_timestamp</w:t>
+        <w:t>received</w:t>
+      </w:r>
+      <w:r>
+        <w:t>_timestamp</w:t>
       </w:r>
       <w:proofErr w:type="spellEnd"/>
       <w:r>
@@ -433,7 +481,10 @@
       </w:r>
       <w:proofErr w:type="spellStart"/>
       <w:r>
-        <w:t>msg_timestamp</w:t>
+        <w:t>received</w:t>
+      </w:r>
+      <w:r>
+        <w:t>_timestamp</w:t>
       </w:r>
       <w:proofErr w:type="spellEnd"/>
       <w:r>
@@ -447,6 +498,16 @@
       <w:r>
         <w:t xml:space="preserve"> so named to avoid using a SQL keyword.)</w:t>
       </w:r>
+    </w:p>
+    <w:p>
+      <w:pPr>
+        <w:ind w:left="720"/>
+      </w:pPr>
+    </w:p>
+    <w:p>
+      <w:pPr>
+        <w:ind w:left="720"/>
+      </w:pPr>
     </w:p>
     <w:p>
       <w:pPr>
@@ -474,7 +535,7 @@
                     <pic:cNvPicPr/>
                   </pic:nvPicPr>
                   <pic:blipFill>
-                    <a:blip r:embed="rId5">
+                    <a:blip r:embed="rId6">
                       <a:extLst>
                         <a:ext uri="{28A0092B-C50C-407E-A947-70E740481C1C}">
                           <a14:useLocalDpi xmlns:a14="http://schemas.microsoft.com/office/drawing/2010/main" val="0"/>
@@ -519,6 +580,351 @@
       </w:fldSimple>
       <w:r>
         <w:t xml:space="preserve"> Database Diagram</w:t>
+      </w:r>
+    </w:p>
+    <w:p/>
+    <w:p>
+      <w:pPr>
+        <w:pStyle w:val="Heading1"/>
+        <w:numPr>
+          <w:ilvl w:val="0"/>
+          <w:numId w:val="4"/>
+        </w:numPr>
+      </w:pPr>
+      <w:r>
+        <w:t>Data Dictionary</w:t>
+      </w:r>
+    </w:p>
+    <w:p>
+      <w:proofErr w:type="spellStart"/>
+      <w:r>
+        <w:rPr>
+          <w:b/>
+          <w:bCs/>
+        </w:rPr>
+        <w:t>backup_timestamp</w:t>
+      </w:r>
+      <w:proofErr w:type="spellEnd"/>
+      <w:r>
+        <w:rPr>
+          <w:b/>
+          <w:bCs/>
+        </w:rPr>
+        <w:t xml:space="preserve"> (timestamp) </w:t>
+      </w:r>
+      <w:r>
+        <w:t>– the time that the backup occurred.</w:t>
+      </w:r>
+    </w:p>
+    <w:p>
+      <w:proofErr w:type="spellStart"/>
+      <w:r>
+        <w:rPr>
+          <w:b/>
+          <w:bCs/>
+        </w:rPr>
+        <w:t>backup_type</w:t>
+      </w:r>
+      <w:proofErr w:type="spellEnd"/>
+      <w:r>
+        <w:rPr>
+          <w:b/>
+          <w:bCs/>
+        </w:rPr>
+        <w:t xml:space="preserve"> (varchar) </w:t>
+      </w:r>
+      <w:r>
+        <w:t xml:space="preserve">– the type of backup performed at the time specified by the </w:t>
+      </w:r>
+      <w:proofErr w:type="spellStart"/>
+      <w:r>
+        <w:t>backup_timestamp</w:t>
+      </w:r>
+      <w:proofErr w:type="spellEnd"/>
+      <w:r>
+        <w:t xml:space="preserve"> (acceptable values: “calls” or “texts”). </w:t>
+      </w:r>
+    </w:p>
+    <w:p>
+      <w:proofErr w:type="spellStart"/>
+      <w:r>
+        <w:rPr>
+          <w:b/>
+          <w:bCs/>
+        </w:rPr>
+        <w:t>call_timestamp</w:t>
+      </w:r>
+      <w:proofErr w:type="spellEnd"/>
+      <w:r>
+        <w:rPr>
+          <w:b/>
+          <w:bCs/>
+        </w:rPr>
+        <w:t xml:space="preserve"> (timestamp) </w:t>
+      </w:r>
+      <w:r>
+        <w:t xml:space="preserve">– the date and time of a phone call. This is when the call first came through to my cell phone (if it was an incoming call) or when I first dialed the call (if it was an outgoing call). </w:t>
+      </w:r>
+    </w:p>
+    <w:p>
+      <w:proofErr w:type="spellStart"/>
+      <w:r>
+        <w:rPr>
+          <w:b/>
+          <w:bCs/>
+        </w:rPr>
+        <w:t>contact_id</w:t>
+      </w:r>
+      <w:proofErr w:type="spellEnd"/>
+      <w:r>
+        <w:rPr>
+          <w:b/>
+          <w:bCs/>
+        </w:rPr>
+        <w:t xml:space="preserve"> (integer) </w:t>
+      </w:r>
+      <w:r>
+        <w:t>– foreign key pointing to the id of the contact that the phone call was made with.</w:t>
+      </w:r>
+    </w:p>
+    <w:p>
+      <w:r>
+        <w:rPr>
+          <w:b/>
+          <w:bCs/>
+        </w:rPr>
+        <w:t>duration (integer)</w:t>
+      </w:r>
+      <w:r>
+        <w:t xml:space="preserve"> – the duration, in seconds, of a phone call. For example: a duration of 131 would mean a phone call that lasted 2 minutes, 11 seconds.</w:t>
+      </w:r>
+    </w:p>
+    <w:p>
+      <w:r>
+        <w:rPr>
+          <w:b/>
+          <w:bCs/>
+        </w:rPr>
+        <w:t>id</w:t>
+      </w:r>
+      <w:r>
+        <w:rPr>
+          <w:b/>
+          <w:bCs/>
+        </w:rPr>
+        <w:t xml:space="preserve"> (integer)</w:t>
+      </w:r>
+      <w:r>
+        <w:t xml:space="preserve"> – the id of a table is an integer that auto increments. It is the primary key. The id of the contacts table, for example, will be unique and will distinguish each contact. </w:t>
+      </w:r>
+    </w:p>
+    <w:p>
+      <w:proofErr w:type="spellStart"/>
+      <w:r>
+        <w:rPr>
+          <w:b/>
+          <w:bCs/>
+        </w:rPr>
+        <w:t>msg_text</w:t>
+      </w:r>
+      <w:proofErr w:type="spellEnd"/>
+      <w:r>
+        <w:rPr>
+          <w:b/>
+          <w:bCs/>
+        </w:rPr>
+        <w:t xml:space="preserve"> (text)</w:t>
+      </w:r>
+      <w:r>
+        <w:t xml:space="preserve"> – the text contained in a text message.</w:t>
+      </w:r>
+    </w:p>
+    <w:p>
+      <w:proofErr w:type="spellStart"/>
+      <w:r>
+        <w:rPr>
+          <w:b/>
+          <w:bCs/>
+        </w:rPr>
+        <w:lastRenderedPageBreak/>
+        <w:t>person_name</w:t>
+      </w:r>
+      <w:proofErr w:type="spellEnd"/>
+      <w:r>
+        <w:rPr>
+          <w:b/>
+          <w:bCs/>
+        </w:rPr>
+        <w:t xml:space="preserve"> (string)</w:t>
+      </w:r>
+      <w:r>
+        <w:t xml:space="preserve"> – this is the name of a contact. For example: “Phyllis Milton” could be a </w:t>
+      </w:r>
+      <w:proofErr w:type="spellStart"/>
+      <w:r>
+        <w:t>person_name</w:t>
+      </w:r>
+      <w:proofErr w:type="spellEnd"/>
+      <w:r>
+        <w:t xml:space="preserve">. The </w:t>
+      </w:r>
+      <w:proofErr w:type="spellStart"/>
+      <w:r>
+        <w:t>person_name</w:t>
+      </w:r>
+      <w:proofErr w:type="spellEnd"/>
+      <w:r>
+        <w:t xml:space="preserve">, in combination with the </w:t>
+      </w:r>
+      <w:proofErr w:type="spellStart"/>
+      <w:r>
+        <w:t>phone_number</w:t>
+      </w:r>
+      <w:proofErr w:type="spellEnd"/>
+      <w:r>
+        <w:t>, is a unique pair.</w:t>
+      </w:r>
+    </w:p>
+    <w:p>
+      <w:proofErr w:type="spellStart"/>
+      <w:r>
+        <w:rPr>
+          <w:b/>
+          <w:bCs/>
+        </w:rPr>
+        <w:t>phone_number</w:t>
+      </w:r>
+      <w:proofErr w:type="spellEnd"/>
+      <w:r>
+        <w:rPr>
+          <w:b/>
+          <w:bCs/>
+        </w:rPr>
+        <w:t xml:space="preserve"> (</w:t>
+      </w:r>
+      <w:proofErr w:type="spellStart"/>
+      <w:r>
+        <w:rPr>
+          <w:b/>
+          <w:bCs/>
+        </w:rPr>
+        <w:t>bigint</w:t>
+      </w:r>
+      <w:proofErr w:type="spellEnd"/>
+      <w:r>
+        <w:rPr>
+          <w:b/>
+          <w:bCs/>
+        </w:rPr>
+        <w:t>)</w:t>
+      </w:r>
+      <w:r>
+        <w:t xml:space="preserve"> – the phone number is an integer. Every contact has at least one </w:t>
+      </w:r>
+      <w:proofErr w:type="spellStart"/>
+      <w:r>
+        <w:t>phone_number</w:t>
+      </w:r>
+      <w:proofErr w:type="spellEnd"/>
+      <w:r>
+        <w:t xml:space="preserve">. A </w:t>
+      </w:r>
+      <w:proofErr w:type="spellStart"/>
+      <w:r>
+        <w:t>phone_number</w:t>
+      </w:r>
+      <w:proofErr w:type="spellEnd"/>
+      <w:r>
+        <w:t xml:space="preserve"> can be shared between two contacts. The </w:t>
+      </w:r>
+      <w:proofErr w:type="spellStart"/>
+      <w:r>
+        <w:t>phone_number</w:t>
+      </w:r>
+      <w:proofErr w:type="spellEnd"/>
+      <w:r>
+        <w:t xml:space="preserve">, in combination with the </w:t>
+      </w:r>
+      <w:proofErr w:type="spellStart"/>
+      <w:r>
+        <w:t>person_name</w:t>
+      </w:r>
+      <w:proofErr w:type="spellEnd"/>
+      <w:r>
+        <w:t>, is a unique pair.</w:t>
+      </w:r>
+    </w:p>
+    <w:p>
+      <w:proofErr w:type="spellStart"/>
+      <w:r>
+        <w:rPr>
+          <w:b/>
+          <w:bCs/>
+        </w:rPr>
+        <w:t>received_timestamp</w:t>
+      </w:r>
+      <w:proofErr w:type="spellEnd"/>
+      <w:r>
+        <w:rPr>
+          <w:b/>
+          <w:bCs/>
+        </w:rPr>
+        <w:t xml:space="preserve"> (timestamp)</w:t>
+      </w:r>
+      <w:r>
+        <w:t xml:space="preserve"> – the date and time a text message was sent (for outgoing texts) or received (for incoming texts). </w:t>
+      </w:r>
+      <w:bookmarkStart w:id="0" w:name="_GoBack"/>
+      <w:bookmarkEnd w:id="0"/>
+    </w:p>
+    <w:p>
+      <w:proofErr w:type="spellStart"/>
+      <w:r>
+        <w:rPr>
+          <w:b/>
+          <w:bCs/>
+        </w:rPr>
+        <w:t>sender_id</w:t>
+      </w:r>
+      <w:proofErr w:type="spellEnd"/>
+      <w:r>
+        <w:rPr>
+          <w:b/>
+          <w:bCs/>
+        </w:rPr>
+        <w:t xml:space="preserve"> (integer) </w:t>
+      </w:r>
+      <w:r>
+        <w:t>– foreign key pointing to the id of a contact that sent the text message. If I sent the text message, then this would be my id; if someone sent the text to me, then this would be their id.</w:t>
+      </w:r>
+    </w:p>
+    <w:p>
+      <w:proofErr w:type="spellStart"/>
+      <w:r>
+        <w:rPr>
+          <w:b/>
+          <w:bCs/>
+        </w:rPr>
+        <w:t>text_message_id</w:t>
+      </w:r>
+      <w:proofErr w:type="spellEnd"/>
+      <w:r>
+        <w:rPr>
+          <w:b/>
+          <w:bCs/>
+        </w:rPr>
+        <w:t xml:space="preserve"> (integer) </w:t>
+      </w:r>
+      <w:r>
+        <w:t xml:space="preserve">– the id of a text message. In the </w:t>
+      </w:r>
+      <w:proofErr w:type="spellStart"/>
+      <w:r>
+        <w:t>text_message_recipients</w:t>
+      </w:r>
+      <w:proofErr w:type="spellEnd"/>
+      <w:r>
+        <w:t xml:space="preserve"> table, this identifies the text message that a recipient received. </w:t>
       </w:r>
     </w:p>
     <w:sectPr>
@@ -1510,6 +1916,17 @@
       <w:szCs w:val="18"/>
     </w:rPr>
   </w:style>
+  <w:style w:type="paragraph" w:styleId="ListParagraph">
+    <w:name w:val="List Paragraph"/>
+    <w:basedOn w:val="Normal"/>
+    <w:uiPriority w:val="34"/>
+    <w:qFormat/>
+    <w:rsid w:val="000812DD"/>
+    <w:pPr>
+      <w:ind w:left="720"/>
+      <w:contextualSpacing/>
+    </w:pPr>
+  </w:style>
 </w:styles>
 </file>
 
@@ -1806,4 +2223,16 @@
     </a:ext>
   </a:extLst>
 </a:theme>
+</file>
+
+<file path=customXml/item1.xml><?xml version="1.0" encoding="utf-8"?>
+<b:Sources xmlns:b="http://schemas.openxmlformats.org/officeDocument/2006/bibliography" xmlns="http://schemas.openxmlformats.org/officeDocument/2006/bibliography" SelectedStyle="\APASixthEditionOfficeOnline.xsl" StyleName="APA" Version="6"/>
+</file>
+
+<file path=customXml/itemProps1.xml><?xml version="1.0" encoding="utf-8"?>
+<ds:datastoreItem xmlns:ds="http://schemas.openxmlformats.org/officeDocument/2006/customXml" ds:itemID="{D579ABE5-33E8-4248-8042-555E32B1083A}">
+  <ds:schemaRefs>
+    <ds:schemaRef ds:uri="http://schemas.openxmlformats.org/officeDocument/2006/bibliography"/>
+  </ds:schemaRefs>
+</ds:datastoreItem>
 </file>
</xml_diff>